<commit_message>
check ubuntu 02 april
</commit_message>
<xml_diff>
--- a/ROS way, notes.docx
+++ b/ROS way, notes.docx
@@ -1554,6 +1554,69 @@
     <w:p>
       <w:pPr>
         <w:pStyle w:val="ListParagraph"/>
+        <w:ind w:left="720" w:hanging="0"/>
+        <w:rPr/>
+      </w:pPr>
+      <w:r>
+        <w:rPr/>
+        <w:t>wget http://download.qt.io/official_releases/qt/5.9/5.9.1/qt-opensource-linux-x64-5.9.1.run</w:t>
+      </w:r>
+    </w:p>
+    <w:p>
+      <w:pPr>
+        <w:pStyle w:val="ListParagraph"/>
+        <w:ind w:left="720" w:hanging="0"/>
+        <w:rPr/>
+      </w:pPr>
+      <w:r>
+        <w:rPr/>
+      </w:r>
+    </w:p>
+    <w:p>
+      <w:pPr>
+        <w:pStyle w:val="ListParagraph"/>
+        <w:ind w:left="720" w:hanging="0"/>
+        <w:rPr/>
+      </w:pPr>
+      <w:r>
+        <w:rPr/>
+        <w:t>chmod +x qt-opensource-linux-x64-5.9.1.run</w:t>
+      </w:r>
+    </w:p>
+    <w:p>
+      <w:pPr>
+        <w:pStyle w:val="ListParagraph"/>
+        <w:ind w:left="720" w:hanging="0"/>
+        <w:rPr/>
+      </w:pPr>
+      <w:r>
+        <w:rPr/>
+      </w:r>
+    </w:p>
+    <w:p>
+      <w:pPr>
+        <w:pStyle w:val="ListParagraph"/>
+        <w:ind w:left="720" w:hanging="0"/>
+        <w:rPr/>
+      </w:pPr>
+      <w:r>
+        <w:rPr/>
+        <w:t>./qt-opensource-linux-x64-5.9.1.run</w:t>
+      </w:r>
+    </w:p>
+    <w:p>
+      <w:pPr>
+        <w:pStyle w:val="ListParagraph"/>
+        <w:ind w:left="720" w:hanging="0"/>
+        <w:rPr/>
+      </w:pPr>
+      <w:r>
+        <w:rPr/>
+      </w:r>
+    </w:p>
+    <w:p>
+      <w:pPr>
+        <w:pStyle w:val="ListParagraph"/>
         <w:rPr/>
       </w:pPr>
       <w:r>
@@ -4639,8 +4702,8 @@
         <w:ind w:left="0" w:right="0" w:hanging="0"/>
         <w:rPr/>
       </w:pPr>
-      <w:bookmarkStart w:id="2" w:name="ROS.2BAC8-Tutorials.2BAC8-catkin.2BAC8-NavigatingTheFilesystem.line-120"/>
-      <w:bookmarkStart w:id="3" w:name="ROS.2BAC8-Tutorials.2BAC8-catkin.2BAC8-NavigatingTheFilesystem.line-119"/>
+      <w:bookmarkStart w:id="2" w:name="ROS.2BAC8-Tutorials.2BAC8-catkin.2BAC8-NavigatingTheFilesystem.line-119"/>
+      <w:bookmarkStart w:id="3" w:name="ROS.2BAC8-Tutorials.2BAC8-catkin.2BAC8-NavigatingTheFilesystem.line-120"/>
       <w:bookmarkEnd w:id="2"/>
       <w:bookmarkEnd w:id="3"/>
       <w:r>
@@ -22817,6 +22880,515 @@
       <w:rFonts w:cs="OpenSymbol"/>
     </w:rPr>
   </w:style>
+  <w:style w:type="character" w:styleId="ListLabel1561">
+    <w:name w:val="ListLabel 1561"/>
+    <w:qFormat/>
+    <w:rPr>
+      <w:rFonts w:cs="Wingdings"/>
+    </w:rPr>
+  </w:style>
+  <w:style w:type="character" w:styleId="ListLabel1562">
+    <w:name w:val="ListLabel 1562"/>
+    <w:qFormat/>
+    <w:rPr>
+      <w:rFonts w:cs="OpenSymbol"/>
+    </w:rPr>
+  </w:style>
+  <w:style w:type="character" w:styleId="ListLabel1563">
+    <w:name w:val="ListLabel 1563"/>
+    <w:qFormat/>
+    <w:rPr>
+      <w:rFonts w:cs="OpenSymbol"/>
+    </w:rPr>
+  </w:style>
+  <w:style w:type="character" w:styleId="ListLabel1564">
+    <w:name w:val="ListLabel 1564"/>
+    <w:qFormat/>
+    <w:rPr>
+      <w:rFonts w:cs="OpenSymbol"/>
+    </w:rPr>
+  </w:style>
+  <w:style w:type="character" w:styleId="ListLabel1565">
+    <w:name w:val="ListLabel 1565"/>
+    <w:qFormat/>
+    <w:rPr>
+      <w:rFonts w:cs="OpenSymbol"/>
+    </w:rPr>
+  </w:style>
+  <w:style w:type="character" w:styleId="ListLabel1566">
+    <w:name w:val="ListLabel 1566"/>
+    <w:qFormat/>
+    <w:rPr>
+      <w:rFonts w:cs="OpenSymbol"/>
+    </w:rPr>
+  </w:style>
+  <w:style w:type="character" w:styleId="ListLabel1567">
+    <w:name w:val="ListLabel 1567"/>
+    <w:qFormat/>
+    <w:rPr>
+      <w:rFonts w:cs="OpenSymbol"/>
+    </w:rPr>
+  </w:style>
+  <w:style w:type="character" w:styleId="ListLabel1568">
+    <w:name w:val="ListLabel 1568"/>
+    <w:qFormat/>
+    <w:rPr>
+      <w:rFonts w:cs="OpenSymbol"/>
+    </w:rPr>
+  </w:style>
+  <w:style w:type="character" w:styleId="ListLabel1569">
+    <w:name w:val="ListLabel 1569"/>
+    <w:qFormat/>
+    <w:rPr>
+      <w:rFonts w:cs="OpenSymbol"/>
+    </w:rPr>
+  </w:style>
+  <w:style w:type="character" w:styleId="ListLabel1570">
+    <w:name w:val="ListLabel 1570"/>
+    <w:qFormat/>
+    <w:rPr>
+      <w:rFonts w:cs="Wingdings"/>
+    </w:rPr>
+  </w:style>
+  <w:style w:type="character" w:styleId="ListLabel1571">
+    <w:name w:val="ListLabel 1571"/>
+    <w:qFormat/>
+    <w:rPr>
+      <w:rFonts w:cs="Wingdings"/>
+    </w:rPr>
+  </w:style>
+  <w:style w:type="character" w:styleId="ListLabel1572">
+    <w:name w:val="ListLabel 1572"/>
+    <w:qFormat/>
+    <w:rPr>
+      <w:rFonts w:cs="Wingdings"/>
+    </w:rPr>
+  </w:style>
+  <w:style w:type="character" w:styleId="ListLabel1573">
+    <w:name w:val="ListLabel 1573"/>
+    <w:qFormat/>
+    <w:rPr>
+      <w:rFonts w:cs="Wingdings"/>
+    </w:rPr>
+  </w:style>
+  <w:style w:type="character" w:styleId="ListLabel1574">
+    <w:name w:val="ListLabel 1574"/>
+    <w:qFormat/>
+    <w:rPr>
+      <w:rFonts w:cs="Wingdings"/>
+    </w:rPr>
+  </w:style>
+  <w:style w:type="character" w:styleId="ListLabel1575">
+    <w:name w:val="ListLabel 1575"/>
+    <w:qFormat/>
+    <w:rPr>
+      <w:rFonts w:cs="Wingdings"/>
+    </w:rPr>
+  </w:style>
+  <w:style w:type="character" w:styleId="ListLabel1576">
+    <w:name w:val="ListLabel 1576"/>
+    <w:qFormat/>
+    <w:rPr>
+      <w:rFonts w:cs="Wingdings"/>
+    </w:rPr>
+  </w:style>
+  <w:style w:type="character" w:styleId="ListLabel1577">
+    <w:name w:val="ListLabel 1577"/>
+    <w:qFormat/>
+    <w:rPr>
+      <w:rFonts w:cs="Wingdings"/>
+    </w:rPr>
+  </w:style>
+  <w:style w:type="character" w:styleId="ListLabel1578">
+    <w:name w:val="ListLabel 1578"/>
+    <w:qFormat/>
+    <w:rPr>
+      <w:rFonts w:cs="Wingdings"/>
+    </w:rPr>
+  </w:style>
+  <w:style w:type="character" w:styleId="ListLabel1579">
+    <w:name w:val="ListLabel 1579"/>
+    <w:qFormat/>
+    <w:rPr>
+      <w:rFonts w:cs="Wingdings"/>
+      <w:b/>
+      <w:sz w:val="24"/>
+    </w:rPr>
+  </w:style>
+  <w:style w:type="character" w:styleId="ListLabel1580">
+    <w:name w:val="ListLabel 1580"/>
+    <w:qFormat/>
+    <w:rPr>
+      <w:rFonts w:cs="Courier New"/>
+    </w:rPr>
+  </w:style>
+  <w:style w:type="character" w:styleId="ListLabel1581">
+    <w:name w:val="ListLabel 1581"/>
+    <w:qFormat/>
+    <w:rPr>
+      <w:rFonts w:cs="Wingdings"/>
+    </w:rPr>
+  </w:style>
+  <w:style w:type="character" w:styleId="ListLabel1582">
+    <w:name w:val="ListLabel 1582"/>
+    <w:qFormat/>
+    <w:rPr>
+      <w:rFonts w:cs="Symbol"/>
+    </w:rPr>
+  </w:style>
+  <w:style w:type="character" w:styleId="ListLabel1583">
+    <w:name w:val="ListLabel 1583"/>
+    <w:qFormat/>
+    <w:rPr>
+      <w:rFonts w:cs="Courier New"/>
+    </w:rPr>
+  </w:style>
+  <w:style w:type="character" w:styleId="ListLabel1584">
+    <w:name w:val="ListLabel 1584"/>
+    <w:qFormat/>
+    <w:rPr>
+      <w:rFonts w:cs="Wingdings"/>
+    </w:rPr>
+  </w:style>
+  <w:style w:type="character" w:styleId="ListLabel1585">
+    <w:name w:val="ListLabel 1585"/>
+    <w:qFormat/>
+    <w:rPr>
+      <w:rFonts w:cs="Symbol"/>
+    </w:rPr>
+  </w:style>
+  <w:style w:type="character" w:styleId="ListLabel1586">
+    <w:name w:val="ListLabel 1586"/>
+    <w:qFormat/>
+    <w:rPr>
+      <w:rFonts w:cs="Courier New"/>
+    </w:rPr>
+  </w:style>
+  <w:style w:type="character" w:styleId="ListLabel1587">
+    <w:name w:val="ListLabel 1587"/>
+    <w:qFormat/>
+    <w:rPr>
+      <w:rFonts w:cs="Wingdings"/>
+    </w:rPr>
+  </w:style>
+  <w:style w:type="character" w:styleId="ListLabel1588">
+    <w:name w:val="ListLabel 1588"/>
+    <w:qFormat/>
+    <w:rPr>
+      <w:rFonts w:cs="Wingdings"/>
+      <w:b/>
+    </w:rPr>
+  </w:style>
+  <w:style w:type="character" w:styleId="ListLabel1589">
+    <w:name w:val="ListLabel 1589"/>
+    <w:qFormat/>
+    <w:rPr>
+      <w:rFonts w:cs="Wingdings"/>
+    </w:rPr>
+  </w:style>
+  <w:style w:type="character" w:styleId="ListLabel1590">
+    <w:name w:val="ListLabel 1590"/>
+    <w:qFormat/>
+    <w:rPr>
+      <w:rFonts w:cs="Wingdings"/>
+    </w:rPr>
+  </w:style>
+  <w:style w:type="character" w:styleId="ListLabel1591">
+    <w:name w:val="ListLabel 1591"/>
+    <w:qFormat/>
+    <w:rPr>
+      <w:rFonts w:cs="Wingdings"/>
+    </w:rPr>
+  </w:style>
+  <w:style w:type="character" w:styleId="ListLabel1592">
+    <w:name w:val="ListLabel 1592"/>
+    <w:qFormat/>
+    <w:rPr>
+      <w:rFonts w:cs="Wingdings"/>
+    </w:rPr>
+  </w:style>
+  <w:style w:type="character" w:styleId="ListLabel1593">
+    <w:name w:val="ListLabel 1593"/>
+    <w:qFormat/>
+    <w:rPr>
+      <w:rFonts w:cs="Wingdings"/>
+    </w:rPr>
+  </w:style>
+  <w:style w:type="character" w:styleId="ListLabel1594">
+    <w:name w:val="ListLabel 1594"/>
+    <w:qFormat/>
+    <w:rPr>
+      <w:rFonts w:cs="Wingdings"/>
+    </w:rPr>
+  </w:style>
+  <w:style w:type="character" w:styleId="ListLabel1595">
+    <w:name w:val="ListLabel 1595"/>
+    <w:qFormat/>
+    <w:rPr>
+      <w:rFonts w:cs="Wingdings"/>
+    </w:rPr>
+  </w:style>
+  <w:style w:type="character" w:styleId="ListLabel1596">
+    <w:name w:val="ListLabel 1596"/>
+    <w:qFormat/>
+    <w:rPr>
+      <w:rFonts w:cs="Wingdings"/>
+    </w:rPr>
+  </w:style>
+  <w:style w:type="character" w:styleId="ListLabel1597">
+    <w:name w:val="ListLabel 1597"/>
+    <w:qFormat/>
+    <w:rPr>
+      <w:rFonts w:cs="Wingdings"/>
+    </w:rPr>
+  </w:style>
+  <w:style w:type="character" w:styleId="ListLabel1598">
+    <w:name w:val="ListLabel 1598"/>
+    <w:qFormat/>
+    <w:rPr>
+      <w:rFonts w:cs="OpenSymbol"/>
+    </w:rPr>
+  </w:style>
+  <w:style w:type="character" w:styleId="ListLabel1599">
+    <w:name w:val="ListLabel 1599"/>
+    <w:qFormat/>
+    <w:rPr>
+      <w:rFonts w:cs="OpenSymbol"/>
+    </w:rPr>
+  </w:style>
+  <w:style w:type="character" w:styleId="ListLabel1600">
+    <w:name w:val="ListLabel 1600"/>
+    <w:qFormat/>
+    <w:rPr>
+      <w:rFonts w:cs="OpenSymbol"/>
+    </w:rPr>
+  </w:style>
+  <w:style w:type="character" w:styleId="ListLabel1601">
+    <w:name w:val="ListLabel 1601"/>
+    <w:qFormat/>
+    <w:rPr>
+      <w:rFonts w:cs="OpenSymbol"/>
+    </w:rPr>
+  </w:style>
+  <w:style w:type="character" w:styleId="ListLabel1602">
+    <w:name w:val="ListLabel 1602"/>
+    <w:qFormat/>
+    <w:rPr>
+      <w:rFonts w:cs="OpenSymbol"/>
+    </w:rPr>
+  </w:style>
+  <w:style w:type="character" w:styleId="ListLabel1603">
+    <w:name w:val="ListLabel 1603"/>
+    <w:qFormat/>
+    <w:rPr>
+      <w:rFonts w:cs="OpenSymbol"/>
+    </w:rPr>
+  </w:style>
+  <w:style w:type="character" w:styleId="ListLabel1604">
+    <w:name w:val="ListLabel 1604"/>
+    <w:qFormat/>
+    <w:rPr>
+      <w:rFonts w:cs="OpenSymbol"/>
+    </w:rPr>
+  </w:style>
+  <w:style w:type="character" w:styleId="ListLabel1605">
+    <w:name w:val="ListLabel 1605"/>
+    <w:qFormat/>
+    <w:rPr>
+      <w:rFonts w:cs="OpenSymbol"/>
+    </w:rPr>
+  </w:style>
+  <w:style w:type="character" w:styleId="ListLabel1606">
+    <w:name w:val="ListLabel 1606"/>
+    <w:qFormat/>
+    <w:rPr>
+      <w:rFonts w:cs="Wingdings"/>
+    </w:rPr>
+  </w:style>
+  <w:style w:type="character" w:styleId="ListLabel1607">
+    <w:name w:val="ListLabel 1607"/>
+    <w:qFormat/>
+    <w:rPr>
+      <w:rFonts w:cs="Wingdings"/>
+    </w:rPr>
+  </w:style>
+  <w:style w:type="character" w:styleId="ListLabel1608">
+    <w:name w:val="ListLabel 1608"/>
+    <w:qFormat/>
+    <w:rPr>
+      <w:rFonts w:cs="Wingdings"/>
+    </w:rPr>
+  </w:style>
+  <w:style w:type="character" w:styleId="ListLabel1609">
+    <w:name w:val="ListLabel 1609"/>
+    <w:qFormat/>
+    <w:rPr>
+      <w:rFonts w:cs="Wingdings"/>
+    </w:rPr>
+  </w:style>
+  <w:style w:type="character" w:styleId="ListLabel1610">
+    <w:name w:val="ListLabel 1610"/>
+    <w:qFormat/>
+    <w:rPr>
+      <w:rFonts w:cs="Wingdings"/>
+    </w:rPr>
+  </w:style>
+  <w:style w:type="character" w:styleId="ListLabel1611">
+    <w:name w:val="ListLabel 1611"/>
+    <w:qFormat/>
+    <w:rPr>
+      <w:rFonts w:cs="Wingdings"/>
+    </w:rPr>
+  </w:style>
+  <w:style w:type="character" w:styleId="ListLabel1612">
+    <w:name w:val="ListLabel 1612"/>
+    <w:qFormat/>
+    <w:rPr>
+      <w:rFonts w:cs="Wingdings"/>
+    </w:rPr>
+  </w:style>
+  <w:style w:type="character" w:styleId="ListLabel1613">
+    <w:name w:val="ListLabel 1613"/>
+    <w:qFormat/>
+    <w:rPr>
+      <w:rFonts w:cs="Wingdings"/>
+    </w:rPr>
+  </w:style>
+  <w:style w:type="character" w:styleId="ListLabel1614">
+    <w:name w:val="ListLabel 1614"/>
+    <w:qFormat/>
+    <w:rPr>
+      <w:rFonts w:cs="Wingdings"/>
+    </w:rPr>
+  </w:style>
+  <w:style w:type="character" w:styleId="ListLabel1615">
+    <w:name w:val="ListLabel 1615"/>
+    <w:qFormat/>
+    <w:rPr>
+      <w:rFonts w:cs="Wingdings"/>
+    </w:rPr>
+  </w:style>
+  <w:style w:type="character" w:styleId="ListLabel1616">
+    <w:name w:val="ListLabel 1616"/>
+    <w:qFormat/>
+    <w:rPr>
+      <w:rFonts w:cs="Wingdings"/>
+    </w:rPr>
+  </w:style>
+  <w:style w:type="character" w:styleId="ListLabel1617">
+    <w:name w:val="ListLabel 1617"/>
+    <w:qFormat/>
+    <w:rPr>
+      <w:rFonts w:cs="Wingdings"/>
+    </w:rPr>
+  </w:style>
+  <w:style w:type="character" w:styleId="ListLabel1618">
+    <w:name w:val="ListLabel 1618"/>
+    <w:qFormat/>
+    <w:rPr>
+      <w:rFonts w:cs="Wingdings"/>
+    </w:rPr>
+  </w:style>
+  <w:style w:type="character" w:styleId="ListLabel1619">
+    <w:name w:val="ListLabel 1619"/>
+    <w:qFormat/>
+    <w:rPr>
+      <w:rFonts w:cs="Wingdings"/>
+    </w:rPr>
+  </w:style>
+  <w:style w:type="character" w:styleId="ListLabel1620">
+    <w:name w:val="ListLabel 1620"/>
+    <w:qFormat/>
+    <w:rPr>
+      <w:rFonts w:cs="Wingdings"/>
+    </w:rPr>
+  </w:style>
+  <w:style w:type="character" w:styleId="ListLabel1621">
+    <w:name w:val="ListLabel 1621"/>
+    <w:qFormat/>
+    <w:rPr>
+      <w:rFonts w:cs="Wingdings"/>
+    </w:rPr>
+  </w:style>
+  <w:style w:type="character" w:styleId="ListLabel1622">
+    <w:name w:val="ListLabel 1622"/>
+    <w:qFormat/>
+    <w:rPr>
+      <w:rFonts w:cs="Wingdings"/>
+    </w:rPr>
+  </w:style>
+  <w:style w:type="character" w:styleId="ListLabel1623">
+    <w:name w:val="ListLabel 1623"/>
+    <w:qFormat/>
+    <w:rPr>
+      <w:rFonts w:cs="Wingdings"/>
+    </w:rPr>
+  </w:style>
+  <w:style w:type="character" w:styleId="ListLabel1624">
+    <w:name w:val="ListLabel 1624"/>
+    <w:qFormat/>
+    <w:rPr>
+      <w:rFonts w:cs="Wingdings"/>
+      <w:b w:val="false"/>
+      <w:sz w:val="24"/>
+    </w:rPr>
+  </w:style>
+  <w:style w:type="character" w:styleId="ListLabel1625">
+    <w:name w:val="ListLabel 1625"/>
+    <w:qFormat/>
+    <w:rPr>
+      <w:rFonts w:cs="OpenSymbol"/>
+    </w:rPr>
+  </w:style>
+  <w:style w:type="character" w:styleId="ListLabel1626">
+    <w:name w:val="ListLabel 1626"/>
+    <w:qFormat/>
+    <w:rPr>
+      <w:rFonts w:cs="OpenSymbol"/>
+    </w:rPr>
+  </w:style>
+  <w:style w:type="character" w:styleId="ListLabel1627">
+    <w:name w:val="ListLabel 1627"/>
+    <w:qFormat/>
+    <w:rPr>
+      <w:rFonts w:cs="OpenSymbol"/>
+    </w:rPr>
+  </w:style>
+  <w:style w:type="character" w:styleId="ListLabel1628">
+    <w:name w:val="ListLabel 1628"/>
+    <w:qFormat/>
+    <w:rPr>
+      <w:rFonts w:cs="OpenSymbol"/>
+    </w:rPr>
+  </w:style>
+  <w:style w:type="character" w:styleId="ListLabel1629">
+    <w:name w:val="ListLabel 1629"/>
+    <w:qFormat/>
+    <w:rPr>
+      <w:rFonts w:cs="OpenSymbol"/>
+    </w:rPr>
+  </w:style>
+  <w:style w:type="character" w:styleId="ListLabel1630">
+    <w:name w:val="ListLabel 1630"/>
+    <w:qFormat/>
+    <w:rPr>
+      <w:rFonts w:cs="OpenSymbol"/>
+    </w:rPr>
+  </w:style>
+  <w:style w:type="character" w:styleId="ListLabel1631">
+    <w:name w:val="ListLabel 1631"/>
+    <w:qFormat/>
+    <w:rPr>
+      <w:rFonts w:cs="OpenSymbol"/>
+    </w:rPr>
+  </w:style>
+  <w:style w:type="character" w:styleId="ListLabel1632">
+    <w:name w:val="ListLabel 1632"/>
+    <w:qFormat/>
+    <w:rPr>
+      <w:rFonts w:cs="OpenSymbol"/>
+    </w:rPr>
+  </w:style>
   <w:style w:type="paragraph" w:styleId="Heading">
     <w:name w:val="Heading"/>
     <w:basedOn w:val="Normal"/>

</xml_diff>